<commit_message>
Else patterns Readme Fixes
</commit_message>
<xml_diff>
--- a/DocxTemplater.Test/Resources/ImageFormatterTest.docx
+++ b/DocxTemplater.Test/Resources/ImageFormatterTest.docx
@@ -10,16 +10,16 @@
         <mc:AlternateContent>
           <mc:Choice Requires="wps">
             <w:drawing>
-              <wp:anchor distT="0" distB="0" distL="114300" distR="114300" simplePos="0" relativeHeight="251661312" behindDoc="0" locked="0" layoutInCell="1" allowOverlap="1" wp14:anchorId="1F11F83C" wp14:editId="68011F4F">
+              <wp:anchor distT="0" distB="0" distL="114300" distR="114300" simplePos="0" relativeHeight="251661312" behindDoc="0" locked="0" layoutInCell="1" allowOverlap="1" wp14:anchorId="1F11F83C" wp14:editId="4CF62E66">
                 <wp:simplePos x="0" y="0"/>
                 <wp:positionH relativeFrom="column">
                   <wp:posOffset>2164534</wp:posOffset>
                 </wp:positionH>
                 <wp:positionV relativeFrom="paragraph">
-                  <wp:posOffset>205105</wp:posOffset>
+                  <wp:posOffset>205106</wp:posOffset>
                 </wp:positionV>
-                <wp:extent cx="1856014" cy="947057"/>
-                <wp:effectExtent l="0" t="0" r="11430" b="24765"/>
+                <wp:extent cx="3614057" cy="332014"/>
+                <wp:effectExtent l="0" t="0" r="24765" b="11430"/>
                 <wp:wrapNone/>
                 <wp:docPr id="1962956822" name="Text Box 1"/>
                 <wp:cNvGraphicFramePr/>
@@ -30,7 +30,7 @@
                       <wps:spPr>
                         <a:xfrm>
                           <a:off x="0" y="0"/>
-                          <a:ext cx="1856014" cy="947057"/>
+                          <a:ext cx="3614057" cy="332014"/>
                         </a:xfrm>
                         <a:prstGeom prst="rect">
                           <a:avLst/>
@@ -129,7 +129,7 @@
                 <v:stroke joinstyle="miter"/>
                 <v:path gradientshapeok="t" o:connecttype="rect"/>
               </v:shapetype>
-              <v:shape id="Text Box 1" o:spid="_x0000_s1026" type="#_x0000_t202" style="position:absolute;margin-left:170.45pt;margin-top:16.15pt;width:146.15pt;height:74.55pt;z-index:251661312;visibility:visible;mso-wrap-style:square;mso-width-percent:0;mso-height-percent:0;mso-wrap-distance-left:9pt;mso-wrap-distance-top:0;mso-wrap-distance-right:9pt;mso-wrap-distance-bottom:0;mso-position-horizontal:absolute;mso-position-horizontal-relative:text;mso-position-vertical:absolute;mso-position-vertical-relative:text;mso-width-percent:0;mso-height-percent:0;mso-width-relative:margin;mso-height-relative:margin;v-text-anchor:top" o:gfxdata="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" fillcolor="white [3201]" strokeweight=".5pt">
+              <v:shape id="Text Box 1" o:spid="_x0000_s1026" type="#_x0000_t202" style="position:absolute;margin-left:170.45pt;margin-top:16.15pt;width:284.55pt;height:26.15pt;z-index:251661312;visibility:visible;mso-wrap-style:square;mso-width-percent:0;mso-height-percent:0;mso-wrap-distance-left:9pt;mso-wrap-distance-top:0;mso-wrap-distance-right:9pt;mso-wrap-distance-bottom:0;mso-position-horizontal:absolute;mso-position-horizontal-relative:text;mso-position-vertical:absolute;mso-position-vertical-relative:text;mso-width-percent:0;mso-height-percent:0;mso-width-relative:margin;mso-height-relative:margin;v-text-anchor:top" o:gfxdata="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" fillcolor="white [3201]" strokeweight=".5pt">
                 <v:textbox>
                   <w:txbxContent>
                     <w:p>
@@ -236,6 +236,224 @@
           <w:lang w:val="en-US"/>
         </w:rPr>
       </w:pPr>
+      <w:r>
+        <w:rPr>
+          <w:noProof/>
+        </w:rPr>
+        <mc:AlternateContent>
+          <mc:Choice Requires="wps">
+            <w:drawing>
+              <wp:anchor distT="0" distB="0" distL="114300" distR="114300" simplePos="0" relativeHeight="251663360" behindDoc="1" locked="0" layoutInCell="1" allowOverlap="1" wp14:anchorId="063BFE5F" wp14:editId="2357E169">
+                <wp:simplePos x="0" y="0"/>
+                <wp:positionH relativeFrom="column">
+                  <wp:posOffset>2164534</wp:posOffset>
+                </wp:positionH>
+                <wp:positionV relativeFrom="page">
+                  <wp:posOffset>2247900</wp:posOffset>
+                </wp:positionV>
+                <wp:extent cx="1893570" cy="1240790"/>
+                <wp:effectExtent l="0" t="0" r="11430" b="16510"/>
+                <wp:wrapNone/>
+                <wp:docPr id="1484393905" name="Text Box 1"/>
+                <wp:cNvGraphicFramePr/>
+                <a:graphic xmlns:a="http://schemas.openxmlformats.org/drawingml/2006/main">
+                  <a:graphicData uri="http://schemas.microsoft.com/office/word/2010/wordprocessingShape">
+                    <wps:wsp>
+                      <wps:cNvSpPr txBox="1"/>
+                      <wps:spPr>
+                        <a:xfrm>
+                          <a:off x="0" y="0"/>
+                          <a:ext cx="1893570" cy="1240790"/>
+                        </a:xfrm>
+                        <a:prstGeom prst="rect">
+                          <a:avLst/>
+                        </a:prstGeom>
+                        <a:solidFill>
+                          <a:schemeClr val="lt1"/>
+                        </a:solidFill>
+                        <a:ln w="6350">
+                          <a:solidFill>
+                            <a:prstClr val="black"/>
+                          </a:solidFill>
+                        </a:ln>
+                      </wps:spPr>
+                      <wps:txbx>
+                        <w:txbxContent>
+                          <w:p>
+                            <w:pPr>
+                              <w:rPr>
+                                <w:lang w:val="de-CH"/>
+                              </w:rPr>
+                            </w:pPr>
+                            <w:r>
+                              <w:rPr>
+                                <w:lang w:val="de-CH"/>
+                              </w:rPr>
+                              <w:t>{{</w:t>
+                            </w:r>
+                            <w:proofErr w:type="spellStart"/>
+                            <w:r>
+                              <w:rPr>
+                                <w:lang w:val="de-CH"/>
+                              </w:rPr>
+                              <w:t>MyLogo</w:t>
+                            </w:r>
+                            <w:proofErr w:type="spellEnd"/>
+                            <w:proofErr w:type="gramStart"/>
+                            <w:r>
+                              <w:rPr>
+                                <w:lang w:val="de-CH"/>
+                              </w:rPr>
+                              <w:t>}:</w:t>
+                            </w:r>
+                            <w:proofErr w:type="spellStart"/>
+                            <w:r>
+                              <w:rPr>
+                                <w:lang w:val="de-CH"/>
+                              </w:rPr>
+                              <w:t>image</w:t>
+                            </w:r>
+                            <w:proofErr w:type="spellEnd"/>
+                            <w:proofErr w:type="gramEnd"/>
+                            <w:r>
+                              <w:rPr>
+                                <w:lang w:val="de-CH"/>
+                              </w:rPr>
+                              <w:t>(</w:t>
+                            </w:r>
+                            <w:proofErr w:type="spellStart"/>
+                            <w:r>
+                              <w:rPr>
+                                <w:lang w:val="en-US"/>
+                              </w:rPr>
+                              <w:t>StretchW</w:t>
+                            </w:r>
+                            <w:proofErr w:type="spellEnd"/>
+                            <w:r>
+                              <w:rPr>
+                                <w:lang w:val="de-CH"/>
+                              </w:rPr>
+                              <w:t>)}</w:t>
+                            </w:r>
+                          </w:p>
+                        </w:txbxContent>
+                      </wps:txbx>
+                      <wps:bodyPr rot="0" spcFirstLastPara="0" vertOverflow="overflow" horzOverflow="overflow" vert="horz" wrap="square" lIns="91440" tIns="45720" rIns="91440" bIns="45720" numCol="1" spcCol="0" rtlCol="0" fromWordArt="0" anchor="t" anchorCtr="0" forceAA="0" compatLnSpc="1">
+                        <a:prstTxWarp prst="textNoShape">
+                          <a:avLst/>
+                        </a:prstTxWarp>
+                        <a:noAutofit/>
+                      </wps:bodyPr>
+                    </wps:wsp>
+                  </a:graphicData>
+                </a:graphic>
+                <wp14:sizeRelH relativeFrom="margin">
+                  <wp14:pctWidth>0</wp14:pctWidth>
+                </wp14:sizeRelH>
+                <wp14:sizeRelV relativeFrom="margin">
+                  <wp14:pctHeight>0</wp14:pctHeight>
+                </wp14:sizeRelV>
+              </wp:anchor>
+            </w:drawing>
+          </mc:Choice>
+          <mc:Fallback>
+            <w:pict>
+              <v:shape w14:anchorId="063BFE5F" id="_x0000_s1027" type="#_x0000_t202" style="position:absolute;margin-left:170.45pt;margin-top:177pt;width:149.1pt;height:97.7pt;z-index:-251653120;visibility:visible;mso-wrap-style:square;mso-width-percent:0;mso-height-percent:0;mso-wrap-distance-left:9pt;mso-wrap-distance-top:0;mso-wrap-distance-right:9pt;mso-wrap-distance-bottom:0;mso-position-horizontal:absolute;mso-position-horizontal-relative:text;mso-position-vertical:absolute;mso-position-vertical-relative:page;mso-width-percent:0;mso-height-percent:0;mso-width-relative:margin;mso-height-relative:margin;v-text-anchor:top" o:gfxdata="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" fillcolor="white [3201]" strokeweight=".5pt">
+                <v:textbox>
+                  <w:txbxContent>
+                    <w:p>
+                      <w:pPr>
+                        <w:rPr>
+                          <w:lang w:val="de-CH"/>
+                        </w:rPr>
+                      </w:pPr>
+                      <w:r>
+                        <w:rPr>
+                          <w:lang w:val="de-CH"/>
+                        </w:rPr>
+                        <w:t>{{</w:t>
+                      </w:r>
+                      <w:proofErr w:type="spellStart"/>
+                      <w:r>
+                        <w:rPr>
+                          <w:lang w:val="de-CH"/>
+                        </w:rPr>
+                        <w:t>MyLogo</w:t>
+                      </w:r>
+                      <w:proofErr w:type="spellEnd"/>
+                      <w:proofErr w:type="gramStart"/>
+                      <w:r>
+                        <w:rPr>
+                          <w:lang w:val="de-CH"/>
+                        </w:rPr>
+                        <w:t>}:</w:t>
+                      </w:r>
+                      <w:proofErr w:type="spellStart"/>
+                      <w:r>
+                        <w:rPr>
+                          <w:lang w:val="de-CH"/>
+                        </w:rPr>
+                        <w:t>image</w:t>
+                      </w:r>
+                      <w:proofErr w:type="spellEnd"/>
+                      <w:proofErr w:type="gramEnd"/>
+                      <w:r>
+                        <w:rPr>
+                          <w:lang w:val="de-CH"/>
+                        </w:rPr>
+                        <w:t>(</w:t>
+                      </w:r>
+                      <w:proofErr w:type="spellStart"/>
+                      <w:r>
+                        <w:rPr>
+                          <w:lang w:val="en-US"/>
+                        </w:rPr>
+                        <w:t>StretchW</w:t>
+                      </w:r>
+                      <w:proofErr w:type="spellEnd"/>
+                      <w:r>
+                        <w:rPr>
+                          <w:lang w:val="de-CH"/>
+                        </w:rPr>
+                        <w:t>)}</w:t>
+                      </w:r>
+                    </w:p>
+                  </w:txbxContent>
+                </v:textbox>
+                <w10:wrap anchory="page"/>
+              </v:shape>
+            </w:pict>
+          </mc:Fallback>
+        </mc:AlternateContent>
+      </w:r>
+    </w:p>
+    <w:p>
+      <w:pPr>
+        <w:rPr>
+          <w:lang w:val="en-US"/>
+        </w:rPr>
+      </w:pPr>
+      <w:r>
+        <w:rPr>
+          <w:lang w:val="en-US"/>
+        </w:rPr>
+        <w:t xml:space="preserve">Image in Text Box with </w:t>
+      </w:r>
+      <w:proofErr w:type="spellStart"/>
+      <w:r>
+        <w:rPr>
+          <w:lang w:val="en-US"/>
+        </w:rPr>
+        <w:t>StretchW</w:t>
+      </w:r>
+      <w:proofErr w:type="spellEnd"/>
+    </w:p>
+    <w:p>
+      <w:pPr>
+        <w:rPr>
+          <w:lang w:val="en-US"/>
+        </w:rPr>
+      </w:pPr>
     </w:p>
     <w:p>
       <w:pPr>
@@ -246,6 +464,269 @@
           <w:lang w:val="en-US"/>
         </w:rPr>
       </w:pPr>
+    </w:p>
+    <w:p>
+      <w:pPr>
+        <w:tabs>
+          <w:tab w:val="left" w:pos="7594"/>
+        </w:tabs>
+        <w:rPr>
+          <w:lang w:val="en-US"/>
+        </w:rPr>
+      </w:pPr>
+    </w:p>
+    <w:p>
+      <w:pPr>
+        <w:tabs>
+          <w:tab w:val="left" w:pos="7594"/>
+        </w:tabs>
+        <w:rPr>
+          <w:lang w:val="en-US"/>
+        </w:rPr>
+      </w:pPr>
+    </w:p>
+    <w:p>
+      <w:pPr>
+        <w:tabs>
+          <w:tab w:val="left" w:pos="7594"/>
+        </w:tabs>
+        <w:rPr>
+          <w:lang w:val="en-US"/>
+        </w:rPr>
+      </w:pPr>
+    </w:p>
+    <w:p>
+      <w:pPr>
+        <w:tabs>
+          <w:tab w:val="left" w:pos="7594"/>
+        </w:tabs>
+        <w:rPr>
+          <w:lang w:val="en-US"/>
+        </w:rPr>
+      </w:pPr>
+    </w:p>
+    <w:p>
+      <w:pPr>
+        <w:rPr>
+          <w:lang w:val="en-US"/>
+        </w:rPr>
+      </w:pPr>
+      <w:r>
+        <w:rPr>
+          <w:noProof/>
+        </w:rPr>
+        <mc:AlternateContent>
+          <mc:Choice Requires="wps">
+            <w:drawing>
+              <wp:anchor distT="0" distB="0" distL="114300" distR="114300" simplePos="0" relativeHeight="251665408" behindDoc="0" locked="0" layoutInCell="1" allowOverlap="1" wp14:anchorId="14FDCBB0" wp14:editId="7D6F34EF">
+                <wp:simplePos x="0" y="0"/>
+                <wp:positionH relativeFrom="column">
+                  <wp:posOffset>2131876</wp:posOffset>
+                </wp:positionH>
+                <wp:positionV relativeFrom="paragraph">
+                  <wp:posOffset>21318</wp:posOffset>
+                </wp:positionV>
+                <wp:extent cx="1894114" cy="538843"/>
+                <wp:effectExtent l="0" t="0" r="11430" b="13970"/>
+                <wp:wrapSquare wrapText="bothSides"/>
+                <wp:docPr id="283101983" name="Text Box 1"/>
+                <wp:cNvGraphicFramePr/>
+                <a:graphic xmlns:a="http://schemas.openxmlformats.org/drawingml/2006/main">
+                  <a:graphicData uri="http://schemas.microsoft.com/office/word/2010/wordprocessingShape">
+                    <wps:wsp>
+                      <wps:cNvSpPr txBox="1"/>
+                      <wps:spPr>
+                        <a:xfrm>
+                          <a:off x="0" y="0"/>
+                          <a:ext cx="1894114" cy="538843"/>
+                        </a:xfrm>
+                        <a:prstGeom prst="rect">
+                          <a:avLst/>
+                        </a:prstGeom>
+                        <a:solidFill>
+                          <a:schemeClr val="lt1"/>
+                        </a:solidFill>
+                        <a:ln w="6350">
+                          <a:solidFill>
+                            <a:prstClr val="black"/>
+                          </a:solidFill>
+                        </a:ln>
+                      </wps:spPr>
+                      <wps:txbx>
+                        <w:txbxContent>
+                          <w:p>
+                            <w:pPr>
+                              <w:rPr>
+                                <w:lang w:val="de-CH"/>
+                              </w:rPr>
+                            </w:pPr>
+                            <w:r>
+                              <w:rPr>
+                                <w:lang w:val="de-CH"/>
+                              </w:rPr>
+                              <w:t>{{</w:t>
+                            </w:r>
+                            <w:proofErr w:type="spellStart"/>
+                            <w:r>
+                              <w:rPr>
+                                <w:lang w:val="de-CH"/>
+                              </w:rPr>
+                              <w:t>MyLogo</w:t>
+                            </w:r>
+                            <w:proofErr w:type="spellEnd"/>
+                            <w:proofErr w:type="gramStart"/>
+                            <w:r>
+                              <w:rPr>
+                                <w:lang w:val="de-CH"/>
+                              </w:rPr>
+                              <w:t>}:</w:t>
+                            </w:r>
+                            <w:proofErr w:type="spellStart"/>
+                            <w:r>
+                              <w:rPr>
+                                <w:lang w:val="de-CH"/>
+                              </w:rPr>
+                              <w:t>image</w:t>
+                            </w:r>
+                            <w:proofErr w:type="spellEnd"/>
+                            <w:proofErr w:type="gramEnd"/>
+                            <w:r>
+                              <w:rPr>
+                                <w:lang w:val="de-CH"/>
+                              </w:rPr>
+                              <w:t>(</w:t>
+                            </w:r>
+                            <w:proofErr w:type="spellStart"/>
+                            <w:r>
+                              <w:rPr>
+                                <w:lang w:val="en-US"/>
+                              </w:rPr>
+                              <w:t>StretchH</w:t>
+                            </w:r>
+                            <w:proofErr w:type="spellEnd"/>
+                            <w:r>
+                              <w:rPr>
+                                <w:lang w:val="de-CH"/>
+                              </w:rPr>
+                              <w:t>)}</w:t>
+                            </w:r>
+                          </w:p>
+                        </w:txbxContent>
+                      </wps:txbx>
+                      <wps:bodyPr rot="0" spcFirstLastPara="0" vertOverflow="overflow" horzOverflow="overflow" vert="horz" wrap="square" lIns="91440" tIns="45720" rIns="91440" bIns="45720" numCol="1" spcCol="0" rtlCol="0" fromWordArt="0" anchor="t" anchorCtr="0" forceAA="0" compatLnSpc="1">
+                        <a:prstTxWarp prst="textNoShape">
+                          <a:avLst/>
+                        </a:prstTxWarp>
+                        <a:noAutofit/>
+                      </wps:bodyPr>
+                    </wps:wsp>
+                  </a:graphicData>
+                </a:graphic>
+                <wp14:sizeRelH relativeFrom="margin">
+                  <wp14:pctWidth>0</wp14:pctWidth>
+                </wp14:sizeRelH>
+                <wp14:sizeRelV relativeFrom="margin">
+                  <wp14:pctHeight>0</wp14:pctHeight>
+                </wp14:sizeRelV>
+              </wp:anchor>
+            </w:drawing>
+          </mc:Choice>
+          <mc:Fallback>
+            <w:pict>
+              <v:shape w14:anchorId="14FDCBB0" id="_x0000_s1028" type="#_x0000_t202" style="position:absolute;margin-left:167.85pt;margin-top:1.7pt;width:149.15pt;height:42.45pt;z-index:251665408;visibility:visible;mso-wrap-style:square;mso-width-percent:0;mso-height-percent:0;mso-wrap-distance-left:9pt;mso-wrap-distance-top:0;mso-wrap-distance-right:9pt;mso-wrap-distance-bottom:0;mso-position-horizontal:absolute;mso-position-horizontal-relative:text;mso-position-vertical:absolute;mso-position-vertical-relative:text;mso-width-percent:0;mso-height-percent:0;mso-width-relative:margin;mso-height-relative:margin;v-text-anchor:top" o:gfxdata="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" fillcolor="white [3201]" strokeweight=".5pt">
+                <v:textbox>
+                  <w:txbxContent>
+                    <w:p>
+                      <w:pPr>
+                        <w:rPr>
+                          <w:lang w:val="de-CH"/>
+                        </w:rPr>
+                      </w:pPr>
+                      <w:r>
+                        <w:rPr>
+                          <w:lang w:val="de-CH"/>
+                        </w:rPr>
+                        <w:t>{{</w:t>
+                      </w:r>
+                      <w:proofErr w:type="spellStart"/>
+                      <w:r>
+                        <w:rPr>
+                          <w:lang w:val="de-CH"/>
+                        </w:rPr>
+                        <w:t>MyLogo</w:t>
+                      </w:r>
+                      <w:proofErr w:type="spellEnd"/>
+                      <w:proofErr w:type="gramStart"/>
+                      <w:r>
+                        <w:rPr>
+                          <w:lang w:val="de-CH"/>
+                        </w:rPr>
+                        <w:t>}:</w:t>
+                      </w:r>
+                      <w:proofErr w:type="spellStart"/>
+                      <w:r>
+                        <w:rPr>
+                          <w:lang w:val="de-CH"/>
+                        </w:rPr>
+                        <w:t>image</w:t>
+                      </w:r>
+                      <w:proofErr w:type="spellEnd"/>
+                      <w:proofErr w:type="gramEnd"/>
+                      <w:r>
+                        <w:rPr>
+                          <w:lang w:val="de-CH"/>
+                        </w:rPr>
+                        <w:t>(</w:t>
+                      </w:r>
+                      <w:proofErr w:type="spellStart"/>
+                      <w:r>
+                        <w:rPr>
+                          <w:lang w:val="en-US"/>
+                        </w:rPr>
+                        <w:t>StretchH</w:t>
+                      </w:r>
+                      <w:proofErr w:type="spellEnd"/>
+                      <w:r>
+                        <w:rPr>
+                          <w:lang w:val="de-CH"/>
+                        </w:rPr>
+                        <w:t>)}</w:t>
+                      </w:r>
+                    </w:p>
+                  </w:txbxContent>
+                </v:textbox>
+                <w10:wrap type="square"/>
+              </v:shape>
+            </w:pict>
+          </mc:Fallback>
+        </mc:AlternateContent>
+      </w:r>
+      <w:r>
+        <w:rPr>
+          <w:lang w:val="en-US"/>
+        </w:rPr>
+        <w:t xml:space="preserve">Image in Text Box with </w:t>
+      </w:r>
+      <w:proofErr w:type="spellStart"/>
+      <w:r>
+        <w:rPr>
+          <w:lang w:val="en-US"/>
+        </w:rPr>
+        <w:t>StretchH</w:t>
+      </w:r>
+      <w:proofErr w:type="spellEnd"/>
+      <w:r>
+        <w:rPr>
+          <w:lang w:val="en-US"/>
+        </w:rPr>
+        <w:tab/>
+      </w:r>
+      <w:r>
+        <w:rPr>
+          <w:lang w:val="en-US"/>
+        </w:rPr>
+        <w:tab/>
+      </w:r>
     </w:p>
     <w:p>
       <w:pPr>
@@ -390,7 +871,7 @@
           </mc:Choice>
           <mc:Fallback>
             <w:pict>
-              <v:shape w14:anchorId="100F1CEC" id="_x0000_s1027" type="#_x0000_t202" style="position:absolute;margin-left:177.25pt;margin-top:17.25pt;width:199.7pt;height:24pt;z-index:251659264;visibility:visible;mso-wrap-style:square;mso-width-percent:0;mso-height-percent:0;mso-wrap-distance-left:9pt;mso-wrap-distance-top:0;mso-wrap-distance-right:9pt;mso-wrap-distance-bottom:0;mso-position-horizontal:absolute;mso-position-horizontal-relative:text;mso-position-vertical:absolute;mso-position-vertical-relative:text;mso-width-percent:0;mso-height-percent:0;mso-width-relative:margin;mso-height-relative:margin;v-text-anchor:top" o:gfxdata="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" fillcolor="white [3201]" strokeweight=".5pt">
+              <v:shape w14:anchorId="100F1CEC" id="_x0000_s1029" type="#_x0000_t202" style="position:absolute;margin-left:177.25pt;margin-top:17.25pt;width:199.7pt;height:24pt;z-index:251659264;visibility:visible;mso-wrap-style:square;mso-width-percent:0;mso-height-percent:0;mso-wrap-distance-left:9pt;mso-wrap-distance-top:0;mso-wrap-distance-right:9pt;mso-wrap-distance-bottom:0;mso-position-horizontal:absolute;mso-position-horizontal-relative:text;mso-position-vertical:absolute;mso-position-vertical-relative:text;mso-width-percent:0;mso-height-percent:0;mso-width-relative:margin;mso-height-relative:margin;v-text-anchor:top" o:gfxdata="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" fillcolor="white [3201]" strokeweight=".5pt">
                 <v:textbox>
                   <w:txbxContent>
                     <w:p>
@@ -526,7 +1007,13 @@
         <w:rPr>
           <w:lang w:val="en-US"/>
         </w:rPr>
-        <w:t>}:image</w:t>
+        <w:t>}:</w:t>
+      </w:r>
+      <w:r>
+        <w:rPr>
+          <w:lang w:val="en-US"/>
+        </w:rPr>
+        <w:t>IMAGE</w:t>
       </w:r>
       <w:proofErr w:type="gramEnd"/>
       <w:r>
@@ -541,6 +1028,136 @@
         </w:rPr>
         <w:t>}</w:t>
       </w:r>
+    </w:p>
+    <w:p>
+      <w:pPr>
+        <w:tabs>
+          <w:tab w:val="left" w:pos="7594"/>
+        </w:tabs>
+        <w:rPr>
+          <w:lang w:val="en-US"/>
+        </w:rPr>
+      </w:pPr>
+      <w:r>
+        <w:rPr>
+          <w:lang w:val="en-US"/>
+        </w:rPr>
+        <w:t>Another Image in Text {{</w:t>
+      </w:r>
+      <w:proofErr w:type="spellStart"/>
+      <w:r>
+        <w:rPr>
+          <w:lang w:val="en-US"/>
+        </w:rPr>
+        <w:t>MyLogo</w:t>
+      </w:r>
+      <w:proofErr w:type="spellEnd"/>
+      <w:proofErr w:type="gramStart"/>
+      <w:r>
+        <w:rPr>
+          <w:lang w:val="en-US"/>
+        </w:rPr>
+        <w:t>}:</w:t>
+      </w:r>
+      <w:r>
+        <w:rPr>
+          <w:lang w:val="en-US"/>
+        </w:rPr>
+        <w:t>image</w:t>
+      </w:r>
+      <w:proofErr w:type="gramEnd"/>
+      <w:r>
+        <w:rPr>
+          <w:lang w:val="en-US"/>
+        </w:rPr>
+        <w:t>()}</w:t>
+      </w:r>
+    </w:p>
+    <w:p>
+      <w:pPr>
+        <w:tabs>
+          <w:tab w:val="left" w:pos="7594"/>
+        </w:tabs>
+        <w:rPr>
+          <w:lang w:val="en-US"/>
+        </w:rPr>
+      </w:pPr>
+      <w:r>
+        <w:rPr>
+          <w:lang w:val="en-US"/>
+        </w:rPr>
+        <w:t>Another Image in Text {{</w:t>
+      </w:r>
+      <w:proofErr w:type="spellStart"/>
+      <w:r>
+        <w:rPr>
+          <w:lang w:val="en-US"/>
+        </w:rPr>
+        <w:t>MyLogo</w:t>
+      </w:r>
+      <w:proofErr w:type="spellEnd"/>
+      <w:proofErr w:type="gramStart"/>
+      <w:r>
+        <w:rPr>
+          <w:lang w:val="en-US"/>
+        </w:rPr>
+        <w:t>}:</w:t>
+      </w:r>
+      <w:proofErr w:type="spellStart"/>
+      <w:r>
+        <w:rPr>
+          <w:lang w:val="en-US"/>
+        </w:rPr>
+        <w:t>iMAge</w:t>
+      </w:r>
+      <w:proofErr w:type="spellEnd"/>
+      <w:proofErr w:type="gramEnd"/>
+      <w:r>
+        <w:rPr>
+          <w:lang w:val="en-US"/>
+        </w:rPr>
+        <w:t>()}</w:t>
+      </w:r>
+    </w:p>
+    <w:p>
+      <w:pPr>
+        <w:tabs>
+          <w:tab w:val="left" w:pos="7594"/>
+        </w:tabs>
+        <w:rPr>
+          <w:lang w:val="en-US"/>
+        </w:rPr>
+      </w:pPr>
+    </w:p>
+    <w:p>
+      <w:pPr>
+        <w:tabs>
+          <w:tab w:val="left" w:pos="7594"/>
+        </w:tabs>
+        <w:rPr>
+          <w:lang w:val="en-US"/>
+        </w:rPr>
+      </w:pPr>
+    </w:p>
+    <w:p>
+      <w:pPr>
+        <w:tabs>
+          <w:tab w:val="left" w:pos="7594"/>
+        </w:tabs>
+        <w:rPr>
+          <w:lang w:val="en-US"/>
+        </w:rPr>
+      </w:pPr>
+    </w:p>
+    <w:p>
+      <w:pPr>
+        <w:tabs>
+          <w:tab w:val="left" w:pos="7594"/>
+        </w:tabs>
+        <w:rPr>
+          <w:lang w:val="en-US"/>
+        </w:rPr>
+      </w:pPr>
     </w:p>
     <w:sectPr>
       <w:pgSz w:w="11906" w:h="16838"/>

</xml_diff>

<commit_message>
Null value check in image formatter
</commit_message>
<xml_diff>
--- a/DocxTemplater.Test/Resources/ImageFormatterTest.docx
+++ b/DocxTemplater.Test/Resources/ImageFormatterTest.docx
@@ -56,51 +56,7 @@
                               <w:rPr>
                                 <w:lang w:val="de-CH"/>
                               </w:rPr>
-                              <w:t>{{</w:t>
-                            </w:r>
-                            <w:proofErr w:type="spellStart"/>
-                            <w:r>
-                              <w:rPr>
-                                <w:lang w:val="de-CH"/>
-                              </w:rPr>
-                              <w:t>MyLogo</w:t>
-                            </w:r>
-                            <w:proofErr w:type="spellEnd"/>
-                            <w:proofErr w:type="gramStart"/>
-                            <w:r>
-                              <w:rPr>
-                                <w:lang w:val="de-CH"/>
-                              </w:rPr>
-                              <w:t>}:</w:t>
-                            </w:r>
-                            <w:proofErr w:type="spellStart"/>
-                            <w:r>
-                              <w:rPr>
-                                <w:lang w:val="de-CH"/>
-                              </w:rPr>
-                              <w:t>image</w:t>
-                            </w:r>
-                            <w:proofErr w:type="spellEnd"/>
-                            <w:proofErr w:type="gramEnd"/>
-                            <w:r>
-                              <w:rPr>
-                                <w:lang w:val="de-CH"/>
-                              </w:rPr>
-                              <w:t>(</w:t>
-                            </w:r>
-                            <w:proofErr w:type="spellStart"/>
-                            <w:r>
-                              <w:rPr>
-                                <w:lang w:val="de-CH"/>
-                              </w:rPr>
-                              <w:t>keepratio</w:t>
-                            </w:r>
-                            <w:proofErr w:type="spellEnd"/>
-                            <w:r>
-                              <w:rPr>
-                                <w:lang w:val="de-CH"/>
-                              </w:rPr>
-                              <w:t>)}</w:t>
+                              <w:t>{{MyLogo}:image(keepratio)}</w:t>
                             </w:r>
                           </w:p>
                         </w:txbxContent>
@@ -142,51 +98,7 @@
                         <w:rPr>
                           <w:lang w:val="de-CH"/>
                         </w:rPr>
-                        <w:t>{{</w:t>
-                      </w:r>
-                      <w:proofErr w:type="spellStart"/>
-                      <w:r>
-                        <w:rPr>
-                          <w:lang w:val="de-CH"/>
-                        </w:rPr>
-                        <w:t>MyLogo</w:t>
-                      </w:r>
-                      <w:proofErr w:type="spellEnd"/>
-                      <w:proofErr w:type="gramStart"/>
-                      <w:r>
-                        <w:rPr>
-                          <w:lang w:val="de-CH"/>
-                        </w:rPr>
-                        <w:t>}:</w:t>
-                      </w:r>
-                      <w:proofErr w:type="spellStart"/>
-                      <w:r>
-                        <w:rPr>
-                          <w:lang w:val="de-CH"/>
-                        </w:rPr>
-                        <w:t>image</w:t>
-                      </w:r>
-                      <w:proofErr w:type="spellEnd"/>
-                      <w:proofErr w:type="gramEnd"/>
-                      <w:r>
-                        <w:rPr>
-                          <w:lang w:val="de-CH"/>
-                        </w:rPr>
-                        <w:t>(</w:t>
-                      </w:r>
-                      <w:proofErr w:type="spellStart"/>
-                      <w:r>
-                        <w:rPr>
-                          <w:lang w:val="de-CH"/>
-                        </w:rPr>
-                        <w:t>keepratio</w:t>
-                      </w:r>
-                      <w:proofErr w:type="spellEnd"/>
-                      <w:r>
-                        <w:rPr>
-                          <w:lang w:val="de-CH"/>
-                        </w:rPr>
-                        <w:t>)}</w:t>
+                        <w:t>{{MyLogo}:image(keepratio)}</w:t>
                       </w:r>
                     </w:p>
                   </w:txbxContent>
@@ -289,46 +201,14 @@
                               <w:rPr>
                                 <w:lang w:val="de-CH"/>
                               </w:rPr>
-                              <w:t>{{</w:t>
+                              <w:t>{{MyLogo}:image(</w:t>
                             </w:r>
-                            <w:proofErr w:type="spellStart"/>
-                            <w:r>
-                              <w:rPr>
-                                <w:lang w:val="de-CH"/>
-                              </w:rPr>
-                              <w:t>MyLogo</w:t>
-                            </w:r>
-                            <w:proofErr w:type="spellEnd"/>
-                            <w:proofErr w:type="gramStart"/>
-                            <w:r>
-                              <w:rPr>
-                                <w:lang w:val="de-CH"/>
-                              </w:rPr>
-                              <w:t>}:</w:t>
-                            </w:r>
-                            <w:proofErr w:type="spellStart"/>
-                            <w:r>
-                              <w:rPr>
-                                <w:lang w:val="de-CH"/>
-                              </w:rPr>
-                              <w:t>image</w:t>
-                            </w:r>
-                            <w:proofErr w:type="spellEnd"/>
-                            <w:proofErr w:type="gramEnd"/>
-                            <w:r>
-                              <w:rPr>
-                                <w:lang w:val="de-CH"/>
-                              </w:rPr>
-                              <w:t>(</w:t>
-                            </w:r>
-                            <w:proofErr w:type="spellStart"/>
                             <w:r>
                               <w:rPr>
                                 <w:lang w:val="en-US"/>
                               </w:rPr>
                               <w:t>StretchW</w:t>
                             </w:r>
-                            <w:proofErr w:type="spellEnd"/>
                             <w:r>
                               <w:rPr>
                                 <w:lang w:val="de-CH"/>
@@ -371,46 +251,14 @@
                         <w:rPr>
                           <w:lang w:val="de-CH"/>
                         </w:rPr>
-                        <w:t>{{</w:t>
+                        <w:t>{{MyLogo}:image(</w:t>
                       </w:r>
-                      <w:proofErr w:type="spellStart"/>
-                      <w:r>
-                        <w:rPr>
-                          <w:lang w:val="de-CH"/>
-                        </w:rPr>
-                        <w:t>MyLogo</w:t>
-                      </w:r>
-                      <w:proofErr w:type="spellEnd"/>
-                      <w:proofErr w:type="gramStart"/>
-                      <w:r>
-                        <w:rPr>
-                          <w:lang w:val="de-CH"/>
-                        </w:rPr>
-                        <w:t>}:</w:t>
-                      </w:r>
-                      <w:proofErr w:type="spellStart"/>
-                      <w:r>
-                        <w:rPr>
-                          <w:lang w:val="de-CH"/>
-                        </w:rPr>
-                        <w:t>image</w:t>
-                      </w:r>
-                      <w:proofErr w:type="spellEnd"/>
-                      <w:proofErr w:type="gramEnd"/>
-                      <w:r>
-                        <w:rPr>
-                          <w:lang w:val="de-CH"/>
-                        </w:rPr>
-                        <w:t>(</w:t>
-                      </w:r>
-                      <w:proofErr w:type="spellStart"/>
                       <w:r>
                         <w:rPr>
                           <w:lang w:val="en-US"/>
                         </w:rPr>
                         <w:t>StretchW</w:t>
                       </w:r>
-                      <w:proofErr w:type="spellEnd"/>
                       <w:r>
                         <w:rPr>
                           <w:lang w:val="de-CH"/>
@@ -439,14 +287,12 @@
         </w:rPr>
         <w:t xml:space="preserve">Image in Text Box with </w:t>
       </w:r>
-      <w:proofErr w:type="spellStart"/>
       <w:r>
         <w:rPr>
           <w:lang w:val="en-US"/>
         </w:rPr>
         <w:t>StretchW</w:t>
       </w:r>
-      <w:proofErr w:type="spellEnd"/>
     </w:p>
     <w:p>
       <w:pPr>
@@ -564,46 +410,14 @@
                               <w:rPr>
                                 <w:lang w:val="de-CH"/>
                               </w:rPr>
-                              <w:t>{{</w:t>
+                              <w:t>{{MyLogo}:image(</w:t>
                             </w:r>
-                            <w:proofErr w:type="spellStart"/>
-                            <w:r>
-                              <w:rPr>
-                                <w:lang w:val="de-CH"/>
-                              </w:rPr>
-                              <w:t>MyLogo</w:t>
-                            </w:r>
-                            <w:proofErr w:type="spellEnd"/>
-                            <w:proofErr w:type="gramStart"/>
-                            <w:r>
-                              <w:rPr>
-                                <w:lang w:val="de-CH"/>
-                              </w:rPr>
-                              <w:t>}:</w:t>
-                            </w:r>
-                            <w:proofErr w:type="spellStart"/>
-                            <w:r>
-                              <w:rPr>
-                                <w:lang w:val="de-CH"/>
-                              </w:rPr>
-                              <w:t>image</w:t>
-                            </w:r>
-                            <w:proofErr w:type="spellEnd"/>
-                            <w:proofErr w:type="gramEnd"/>
-                            <w:r>
-                              <w:rPr>
-                                <w:lang w:val="de-CH"/>
-                              </w:rPr>
-                              <w:t>(</w:t>
-                            </w:r>
-                            <w:proofErr w:type="spellStart"/>
                             <w:r>
                               <w:rPr>
                                 <w:lang w:val="en-US"/>
                               </w:rPr>
                               <w:t>StretchH</w:t>
                             </w:r>
-                            <w:proofErr w:type="spellEnd"/>
                             <w:r>
                               <w:rPr>
                                 <w:lang w:val="de-CH"/>
@@ -646,46 +460,14 @@
                         <w:rPr>
                           <w:lang w:val="de-CH"/>
                         </w:rPr>
-                        <w:t>{{</w:t>
+                        <w:t>{{MyLogo}:image(</w:t>
                       </w:r>
-                      <w:proofErr w:type="spellStart"/>
-                      <w:r>
-                        <w:rPr>
-                          <w:lang w:val="de-CH"/>
-                        </w:rPr>
-                        <w:t>MyLogo</w:t>
-                      </w:r>
-                      <w:proofErr w:type="spellEnd"/>
-                      <w:proofErr w:type="gramStart"/>
-                      <w:r>
-                        <w:rPr>
-                          <w:lang w:val="de-CH"/>
-                        </w:rPr>
-                        <w:t>}:</w:t>
-                      </w:r>
-                      <w:proofErr w:type="spellStart"/>
-                      <w:r>
-                        <w:rPr>
-                          <w:lang w:val="de-CH"/>
-                        </w:rPr>
-                        <w:t>image</w:t>
-                      </w:r>
-                      <w:proofErr w:type="spellEnd"/>
-                      <w:proofErr w:type="gramEnd"/>
-                      <w:r>
-                        <w:rPr>
-                          <w:lang w:val="de-CH"/>
-                        </w:rPr>
-                        <w:t>(</w:t>
-                      </w:r>
-                      <w:proofErr w:type="spellStart"/>
                       <w:r>
                         <w:rPr>
                           <w:lang w:val="en-US"/>
                         </w:rPr>
                         <w:t>StretchH</w:t>
                       </w:r>
-                      <w:proofErr w:type="spellEnd"/>
                       <w:r>
                         <w:rPr>
                           <w:lang w:val="de-CH"/>
@@ -707,14 +489,12 @@
         </w:rPr>
         <w:t xml:space="preserve">Image in Text Box with </w:t>
       </w:r>
-      <w:proofErr w:type="spellStart"/>
       <w:r>
         <w:rPr>
           <w:lang w:val="en-US"/>
         </w:rPr>
         <w:t>StretchH</w:t>
       </w:r>
-      <w:proofErr w:type="spellEnd"/>
       <w:r>
         <w:rPr>
           <w:lang w:val="en-US"/>
@@ -810,32 +590,8 @@
                               <w:rPr>
                                 <w:lang w:val="de-CH"/>
                               </w:rPr>
-                              <w:t>{{</w:t>
+                              <w:t>{{MyLogo}:image</w:t>
                             </w:r>
-                            <w:proofErr w:type="spellStart"/>
-                            <w:r>
-                              <w:rPr>
-                                <w:lang w:val="de-CH"/>
-                              </w:rPr>
-                              <w:t>MyLogo</w:t>
-                            </w:r>
-                            <w:proofErr w:type="spellEnd"/>
-                            <w:proofErr w:type="gramStart"/>
-                            <w:r>
-                              <w:rPr>
-                                <w:lang w:val="de-CH"/>
-                              </w:rPr>
-                              <w:t>}:</w:t>
-                            </w:r>
-                            <w:proofErr w:type="spellStart"/>
-                            <w:r>
-                              <w:rPr>
-                                <w:lang w:val="de-CH"/>
-                              </w:rPr>
-                              <w:t>image</w:t>
-                            </w:r>
-                            <w:proofErr w:type="spellEnd"/>
-                            <w:proofErr w:type="gramEnd"/>
                             <w:r>
                               <w:rPr>
                                 <w:lang w:val="de-CH"/>
@@ -884,32 +640,8 @@
                         <w:rPr>
                           <w:lang w:val="de-CH"/>
                         </w:rPr>
-                        <w:t>{{</w:t>
+                        <w:t>{{MyLogo}:image</w:t>
                       </w:r>
-                      <w:proofErr w:type="spellStart"/>
-                      <w:r>
-                        <w:rPr>
-                          <w:lang w:val="de-CH"/>
-                        </w:rPr>
-                        <w:t>MyLogo</w:t>
-                      </w:r>
-                      <w:proofErr w:type="spellEnd"/>
-                      <w:proofErr w:type="gramStart"/>
-                      <w:r>
-                        <w:rPr>
-                          <w:lang w:val="de-CH"/>
-                        </w:rPr>
-                        <w:t>}:</w:t>
-                      </w:r>
-                      <w:proofErr w:type="spellStart"/>
-                      <w:r>
-                        <w:rPr>
-                          <w:lang w:val="de-CH"/>
-                        </w:rPr>
-                        <w:t>image</w:t>
-                      </w:r>
-                      <w:proofErr w:type="spellEnd"/>
-                      <w:proofErr w:type="gramEnd"/>
                       <w:r>
                         <w:rPr>
                           <w:lang w:val="de-CH"/>
@@ -992,22 +724,7 @@
         <w:rPr>
           <w:lang w:val="en-US"/>
         </w:rPr>
-        <w:t>Image in Text {{</w:t>
-      </w:r>
-      <w:proofErr w:type="spellStart"/>
-      <w:r>
-        <w:rPr>
-          <w:lang w:val="en-US"/>
-        </w:rPr>
-        <w:t>MyLogo</w:t>
-      </w:r>
-      <w:proofErr w:type="spellEnd"/>
-      <w:proofErr w:type="gramStart"/>
-      <w:r>
-        <w:rPr>
-          <w:lang w:val="en-US"/>
-        </w:rPr>
-        <w:t>}:</w:t>
+        <w:t>Image in Text {{MyLogo}:</w:t>
       </w:r>
       <w:r>
         <w:rPr>
@@ -1015,7 +732,6 @@
         </w:rPr>
         <w:t>IMAGE</w:t>
       </w:r>
-      <w:proofErr w:type="gramEnd"/>
       <w:r>
         <w:rPr>
           <w:lang w:val="en-US"/>
@@ -1042,22 +758,7 @@
         <w:rPr>
           <w:lang w:val="en-US"/>
         </w:rPr>
-        <w:t>Another Image in Text {{</w:t>
-      </w:r>
-      <w:proofErr w:type="spellStart"/>
-      <w:r>
-        <w:rPr>
-          <w:lang w:val="en-US"/>
-        </w:rPr>
-        <w:t>MyLogo</w:t>
-      </w:r>
-      <w:proofErr w:type="spellEnd"/>
-      <w:proofErr w:type="gramStart"/>
-      <w:r>
-        <w:rPr>
-          <w:lang w:val="en-US"/>
-        </w:rPr>
-        <w:t>}:</w:t>
+        <w:t>Another Image in Text {{MyLogo}:</w:t>
       </w:r>
       <w:r>
         <w:rPr>
@@ -1065,7 +766,6 @@
         </w:rPr>
         <w:t>image</w:t>
       </w:r>
-      <w:proofErr w:type="gramEnd"/>
       <w:r>
         <w:rPr>
           <w:lang w:val="en-US"/>
@@ -1086,48 +786,58 @@
         <w:rPr>
           <w:lang w:val="en-US"/>
         </w:rPr>
-        <w:t>Another Image in Text {{</w:t>
-      </w:r>
-      <w:proofErr w:type="spellStart"/>
-      <w:r>
-        <w:rPr>
-          <w:lang w:val="en-US"/>
-        </w:rPr>
-        <w:t>MyLogo</w:t>
-      </w:r>
-      <w:proofErr w:type="spellEnd"/>
-      <w:proofErr w:type="gramStart"/>
-      <w:r>
-        <w:rPr>
-          <w:lang w:val="en-US"/>
-        </w:rPr>
-        <w:t>}:</w:t>
-      </w:r>
-      <w:proofErr w:type="spellStart"/>
+        <w:t>Another Image in Text {{MyLogo}:</w:t>
+      </w:r>
       <w:r>
         <w:rPr>
           <w:lang w:val="en-US"/>
         </w:rPr>
         <w:t>iMAge</w:t>
       </w:r>
-      <w:proofErr w:type="spellEnd"/>
-      <w:proofErr w:type="gramEnd"/>
       <w:r>
         <w:rPr>
           <w:lang w:val="en-US"/>
         </w:rPr>
         <w:t>()}</w:t>
       </w:r>
-    </w:p>
-    <w:p>
-      <w:pPr>
-        <w:tabs>
-          <w:tab w:val="left" w:pos="7594"/>
-        </w:tabs>
-        <w:rPr>
-          <w:lang w:val="en-US"/>
-        </w:rPr>
-      </w:pPr>
+      <w:r>
+        <w:rPr>
+          <w:lang w:val="en-US"/>
+        </w:rPr>
+        <w:br/>
+      </w:r>
+    </w:p>
+    <w:p>
+      <w:pPr>
+        <w:tabs>
+          <w:tab w:val="left" w:pos="7594"/>
+        </w:tabs>
+        <w:rPr>
+          <w:lang w:val="en-US"/>
+        </w:rPr>
+      </w:pPr>
+      <w:r>
+        <w:rPr>
+          <w:lang w:val="en-US"/>
+        </w:rPr>
+        <w:t>Bound to an Empty Array {{EmptyArray}:img()}</w:t>
+      </w:r>
+    </w:p>
+    <w:p>
+      <w:pPr>
+        <w:tabs>
+          <w:tab w:val="left" w:pos="7594"/>
+        </w:tabs>
+        <w:rPr>
+          <w:lang w:val="en-US"/>
+        </w:rPr>
+      </w:pPr>
+      <w:r>
+        <w:rPr>
+          <w:lang w:val="en-US"/>
+        </w:rPr>
+        <w:t>Bound to a null value {{NullValue}:img()}</w:t>
+      </w:r>
     </w:p>
     <w:p>
       <w:pPr>

</xml_diff>

<commit_message>
Apply image scaling correctly for inline text boxes
</commit_message>
<xml_diff>
--- a/DocxTemplater.Test/Resources/ImageFormatterTest.docx
+++ b/DocxTemplater.Test/Resources/ImageFormatterTest.docx
@@ -56,7 +56,51 @@
                               <w:rPr>
                                 <w:lang w:val="de-CH"/>
                               </w:rPr>
-                              <w:t>{{MyLogo}:image(keepratio)}</w:t>
+                              <w:t>{{</w:t>
+                            </w:r>
+                            <w:proofErr w:type="spellStart"/>
+                            <w:r>
+                              <w:rPr>
+                                <w:lang w:val="de-CH"/>
+                              </w:rPr>
+                              <w:t>MyLogo</w:t>
+                            </w:r>
+                            <w:proofErr w:type="spellEnd"/>
+                            <w:proofErr w:type="gramStart"/>
+                            <w:r>
+                              <w:rPr>
+                                <w:lang w:val="de-CH"/>
+                              </w:rPr>
+                              <w:t>}:</w:t>
+                            </w:r>
+                            <w:proofErr w:type="spellStart"/>
+                            <w:r>
+                              <w:rPr>
+                                <w:lang w:val="de-CH"/>
+                              </w:rPr>
+                              <w:t>image</w:t>
+                            </w:r>
+                            <w:proofErr w:type="spellEnd"/>
+                            <w:proofErr w:type="gramEnd"/>
+                            <w:r>
+                              <w:rPr>
+                                <w:lang w:val="de-CH"/>
+                              </w:rPr>
+                              <w:t>(</w:t>
+                            </w:r>
+                            <w:proofErr w:type="spellStart"/>
+                            <w:r>
+                              <w:rPr>
+                                <w:lang w:val="de-CH"/>
+                              </w:rPr>
+                              <w:t>keepratio</w:t>
+                            </w:r>
+                            <w:proofErr w:type="spellEnd"/>
+                            <w:r>
+                              <w:rPr>
+                                <w:lang w:val="de-CH"/>
+                              </w:rPr>
+                              <w:t>)}</w:t>
                             </w:r>
                           </w:p>
                         </w:txbxContent>
@@ -85,7 +129,7 @@
                 <v:stroke joinstyle="miter"/>
                 <v:path gradientshapeok="t" o:connecttype="rect"/>
               </v:shapetype>
-              <v:shape id="Text Box 1" o:spid="_x0000_s1026" type="#_x0000_t202" style="position:absolute;margin-left:170.45pt;margin-top:16.15pt;width:284.55pt;height:26.15pt;z-index:251661312;visibility:visible;mso-wrap-style:square;mso-width-percent:0;mso-height-percent:0;mso-wrap-distance-left:9pt;mso-wrap-distance-top:0;mso-wrap-distance-right:9pt;mso-wrap-distance-bottom:0;mso-position-horizontal:absolute;mso-position-horizontal-relative:text;mso-position-vertical:absolute;mso-position-vertical-relative:text;mso-width-percent:0;mso-height-percent:0;mso-width-relative:margin;mso-height-relative:margin;v-text-anchor:top" o:gfxdata="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" fillcolor="white [3201]" strokeweight=".5pt">
+              <v:shape id="_x0000_s1026" type="#_x0000_t202" style="position:absolute;margin-left:170.45pt;margin-top:16.15pt;width:284.55pt;height:26.15pt;z-index:251661312;visibility:visible;mso-wrap-style:square;mso-width-percent:0;mso-height-percent:0;mso-wrap-distance-left:9pt;mso-wrap-distance-top:0;mso-wrap-distance-right:9pt;mso-wrap-distance-bottom:0;mso-position-horizontal:absolute;mso-position-horizontal-relative:text;mso-position-vertical:absolute;mso-position-vertical-relative:text;mso-width-percent:0;mso-height-percent:0;mso-width-relative:margin;mso-height-relative:margin;v-text-anchor:top" o:gfxdata="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" fillcolor="white [3201]" strokeweight=".5pt">
                 <v:textbox>
                   <w:txbxContent>
                     <w:p>
@@ -98,7 +142,51 @@
                         <w:rPr>
                           <w:lang w:val="de-CH"/>
                         </w:rPr>
-                        <w:t>{{MyLogo}:image(keepratio)}</w:t>
+                        <w:t>{{</w:t>
+                      </w:r>
+                      <w:proofErr w:type="spellStart"/>
+                      <w:r>
+                        <w:rPr>
+                          <w:lang w:val="de-CH"/>
+                        </w:rPr>
+                        <w:t>MyLogo</w:t>
+                      </w:r>
+                      <w:proofErr w:type="spellEnd"/>
+                      <w:proofErr w:type="gramStart"/>
+                      <w:r>
+                        <w:rPr>
+                          <w:lang w:val="de-CH"/>
+                        </w:rPr>
+                        <w:t>}:</w:t>
+                      </w:r>
+                      <w:proofErr w:type="spellStart"/>
+                      <w:r>
+                        <w:rPr>
+                          <w:lang w:val="de-CH"/>
+                        </w:rPr>
+                        <w:t>image</w:t>
+                      </w:r>
+                      <w:proofErr w:type="spellEnd"/>
+                      <w:proofErr w:type="gramEnd"/>
+                      <w:r>
+                        <w:rPr>
+                          <w:lang w:val="de-CH"/>
+                        </w:rPr>
+                        <w:t>(</w:t>
+                      </w:r>
+                      <w:proofErr w:type="spellStart"/>
+                      <w:r>
+                        <w:rPr>
+                          <w:lang w:val="de-CH"/>
+                        </w:rPr>
+                        <w:t>keepratio</w:t>
+                      </w:r>
+                      <w:proofErr w:type="spellEnd"/>
+                      <w:r>
+                        <w:rPr>
+                          <w:lang w:val="de-CH"/>
+                        </w:rPr>
+                        <w:t>)}</w:t>
                       </w:r>
                     </w:p>
                   </w:txbxContent>
@@ -201,14 +289,46 @@
                               <w:rPr>
                                 <w:lang w:val="de-CH"/>
                               </w:rPr>
-                              <w:t>{{MyLogo}:image(</w:t>
-                            </w:r>
+                              <w:t>{{</w:t>
+                            </w:r>
+                            <w:proofErr w:type="spellStart"/>
+                            <w:r>
+                              <w:rPr>
+                                <w:lang w:val="de-CH"/>
+                              </w:rPr>
+                              <w:t>MyLogo</w:t>
+                            </w:r>
+                            <w:proofErr w:type="spellEnd"/>
+                            <w:proofErr w:type="gramStart"/>
+                            <w:r>
+                              <w:rPr>
+                                <w:lang w:val="de-CH"/>
+                              </w:rPr>
+                              <w:t>}:</w:t>
+                            </w:r>
+                            <w:proofErr w:type="spellStart"/>
+                            <w:r>
+                              <w:rPr>
+                                <w:lang w:val="de-CH"/>
+                              </w:rPr>
+                              <w:t>image</w:t>
+                            </w:r>
+                            <w:proofErr w:type="spellEnd"/>
+                            <w:proofErr w:type="gramEnd"/>
+                            <w:r>
+                              <w:rPr>
+                                <w:lang w:val="de-CH"/>
+                              </w:rPr>
+                              <w:t>(</w:t>
+                            </w:r>
+                            <w:proofErr w:type="spellStart"/>
                             <w:r>
                               <w:rPr>
                                 <w:lang w:val="en-US"/>
                               </w:rPr>
                               <w:t>StretchW</w:t>
                             </w:r>
+                            <w:proofErr w:type="spellEnd"/>
                             <w:r>
                               <w:rPr>
                                 <w:lang w:val="de-CH"/>
@@ -251,14 +371,46 @@
                         <w:rPr>
                           <w:lang w:val="de-CH"/>
                         </w:rPr>
-                        <w:t>{{MyLogo}:image(</w:t>
-                      </w:r>
+                        <w:t>{{</w:t>
+                      </w:r>
+                      <w:proofErr w:type="spellStart"/>
+                      <w:r>
+                        <w:rPr>
+                          <w:lang w:val="de-CH"/>
+                        </w:rPr>
+                        <w:t>MyLogo</w:t>
+                      </w:r>
+                      <w:proofErr w:type="spellEnd"/>
+                      <w:proofErr w:type="gramStart"/>
+                      <w:r>
+                        <w:rPr>
+                          <w:lang w:val="de-CH"/>
+                        </w:rPr>
+                        <w:t>}:</w:t>
+                      </w:r>
+                      <w:proofErr w:type="spellStart"/>
+                      <w:r>
+                        <w:rPr>
+                          <w:lang w:val="de-CH"/>
+                        </w:rPr>
+                        <w:t>image</w:t>
+                      </w:r>
+                      <w:proofErr w:type="spellEnd"/>
+                      <w:proofErr w:type="gramEnd"/>
+                      <w:r>
+                        <w:rPr>
+                          <w:lang w:val="de-CH"/>
+                        </w:rPr>
+                        <w:t>(</w:t>
+                      </w:r>
+                      <w:proofErr w:type="spellStart"/>
                       <w:r>
                         <w:rPr>
                           <w:lang w:val="en-US"/>
                         </w:rPr>
                         <w:t>StretchW</w:t>
                       </w:r>
+                      <w:proofErr w:type="spellEnd"/>
                       <w:r>
                         <w:rPr>
                           <w:lang w:val="de-CH"/>
@@ -287,12 +439,14 @@
         </w:rPr>
         <w:t xml:space="preserve">Image in Text Box with </w:t>
       </w:r>
+      <w:proofErr w:type="spellStart"/>
       <w:r>
         <w:rPr>
           <w:lang w:val="en-US"/>
         </w:rPr>
         <w:t>StretchW</w:t>
       </w:r>
+      <w:proofErr w:type="spellEnd"/>
     </w:p>
     <w:p>
       <w:pPr>
@@ -410,14 +564,46 @@
                               <w:rPr>
                                 <w:lang w:val="de-CH"/>
                               </w:rPr>
-                              <w:t>{{MyLogo}:image(</w:t>
-                            </w:r>
+                              <w:t>{{</w:t>
+                            </w:r>
+                            <w:proofErr w:type="spellStart"/>
+                            <w:r>
+                              <w:rPr>
+                                <w:lang w:val="de-CH"/>
+                              </w:rPr>
+                              <w:t>MyLogo</w:t>
+                            </w:r>
+                            <w:proofErr w:type="spellEnd"/>
+                            <w:proofErr w:type="gramStart"/>
+                            <w:r>
+                              <w:rPr>
+                                <w:lang w:val="de-CH"/>
+                              </w:rPr>
+                              <w:t>}:</w:t>
+                            </w:r>
+                            <w:proofErr w:type="spellStart"/>
+                            <w:r>
+                              <w:rPr>
+                                <w:lang w:val="de-CH"/>
+                              </w:rPr>
+                              <w:t>image</w:t>
+                            </w:r>
+                            <w:proofErr w:type="spellEnd"/>
+                            <w:proofErr w:type="gramEnd"/>
+                            <w:r>
+                              <w:rPr>
+                                <w:lang w:val="de-CH"/>
+                              </w:rPr>
+                              <w:t>(</w:t>
+                            </w:r>
+                            <w:proofErr w:type="spellStart"/>
                             <w:r>
                               <w:rPr>
                                 <w:lang w:val="en-US"/>
                               </w:rPr>
                               <w:t>StretchH</w:t>
                             </w:r>
+                            <w:proofErr w:type="spellEnd"/>
                             <w:r>
                               <w:rPr>
                                 <w:lang w:val="de-CH"/>
@@ -460,14 +646,46 @@
                         <w:rPr>
                           <w:lang w:val="de-CH"/>
                         </w:rPr>
-                        <w:t>{{MyLogo}:image(</w:t>
-                      </w:r>
+                        <w:t>{{</w:t>
+                      </w:r>
+                      <w:proofErr w:type="spellStart"/>
+                      <w:r>
+                        <w:rPr>
+                          <w:lang w:val="de-CH"/>
+                        </w:rPr>
+                        <w:t>MyLogo</w:t>
+                      </w:r>
+                      <w:proofErr w:type="spellEnd"/>
+                      <w:proofErr w:type="gramStart"/>
+                      <w:r>
+                        <w:rPr>
+                          <w:lang w:val="de-CH"/>
+                        </w:rPr>
+                        <w:t>}:</w:t>
+                      </w:r>
+                      <w:proofErr w:type="spellStart"/>
+                      <w:r>
+                        <w:rPr>
+                          <w:lang w:val="de-CH"/>
+                        </w:rPr>
+                        <w:t>image</w:t>
+                      </w:r>
+                      <w:proofErr w:type="spellEnd"/>
+                      <w:proofErr w:type="gramEnd"/>
+                      <w:r>
+                        <w:rPr>
+                          <w:lang w:val="de-CH"/>
+                        </w:rPr>
+                        <w:t>(</w:t>
+                      </w:r>
+                      <w:proofErr w:type="spellStart"/>
                       <w:r>
                         <w:rPr>
                           <w:lang w:val="en-US"/>
                         </w:rPr>
                         <w:t>StretchH</w:t>
                       </w:r>
+                      <w:proofErr w:type="spellEnd"/>
                       <w:r>
                         <w:rPr>
                           <w:lang w:val="de-CH"/>
@@ -489,12 +707,14 @@
         </w:rPr>
         <w:t xml:space="preserve">Image in Text Box with </w:t>
       </w:r>
+      <w:proofErr w:type="spellStart"/>
       <w:r>
         <w:rPr>
           <w:lang w:val="en-US"/>
         </w:rPr>
         <w:t>StretchH</w:t>
       </w:r>
+      <w:proofErr w:type="spellEnd"/>
       <w:r>
         <w:rPr>
           <w:lang w:val="en-US"/>
@@ -590,8 +810,32 @@
                               <w:rPr>
                                 <w:lang w:val="de-CH"/>
                               </w:rPr>
-                              <w:t>{{MyLogo}:image</w:t>
-                            </w:r>
+                              <w:t>{{</w:t>
+                            </w:r>
+                            <w:proofErr w:type="spellStart"/>
+                            <w:r>
+                              <w:rPr>
+                                <w:lang w:val="de-CH"/>
+                              </w:rPr>
+                              <w:t>MyLogo</w:t>
+                            </w:r>
+                            <w:proofErr w:type="spellEnd"/>
+                            <w:proofErr w:type="gramStart"/>
+                            <w:r>
+                              <w:rPr>
+                                <w:lang w:val="de-CH"/>
+                              </w:rPr>
+                              <w:t>}:</w:t>
+                            </w:r>
+                            <w:proofErr w:type="spellStart"/>
+                            <w:r>
+                              <w:rPr>
+                                <w:lang w:val="de-CH"/>
+                              </w:rPr>
+                              <w:t>image</w:t>
+                            </w:r>
+                            <w:proofErr w:type="spellEnd"/>
+                            <w:proofErr w:type="gramEnd"/>
                             <w:r>
                               <w:rPr>
                                 <w:lang w:val="de-CH"/>
@@ -640,8 +884,32 @@
                         <w:rPr>
                           <w:lang w:val="de-CH"/>
                         </w:rPr>
-                        <w:t>{{MyLogo}:image</w:t>
-                      </w:r>
+                        <w:t>{{</w:t>
+                      </w:r>
+                      <w:proofErr w:type="spellStart"/>
+                      <w:r>
+                        <w:rPr>
+                          <w:lang w:val="de-CH"/>
+                        </w:rPr>
+                        <w:t>MyLogo</w:t>
+                      </w:r>
+                      <w:proofErr w:type="spellEnd"/>
+                      <w:proofErr w:type="gramStart"/>
+                      <w:r>
+                        <w:rPr>
+                          <w:lang w:val="de-CH"/>
+                        </w:rPr>
+                        <w:t>}:</w:t>
+                      </w:r>
+                      <w:proofErr w:type="spellStart"/>
+                      <w:r>
+                        <w:rPr>
+                          <w:lang w:val="de-CH"/>
+                        </w:rPr>
+                        <w:t>image</w:t>
+                      </w:r>
+                      <w:proofErr w:type="spellEnd"/>
+                      <w:proofErr w:type="gramEnd"/>
                       <w:r>
                         <w:rPr>
                           <w:lang w:val="de-CH"/>
@@ -702,6 +970,215 @@
       </w:pPr>
     </w:p>
     <w:p>
+      <w:r>
+        <w:rPr>
+          <w:lang w:val="en-US"/>
+        </w:rPr>
+        <w:t xml:space="preserve">Image in Text Box </w:t>
+      </w:r>
+      <w:r>
+        <w:rPr>
+          <w:lang w:val="en-US"/>
+        </w:rPr>
+        <w:t xml:space="preserve">INLINE </w:t>
+      </w:r>
+      <w:r>
+        <w:rPr>
+          <w:noProof/>
+        </w:rPr>
+        <mc:AlternateContent>
+          <mc:Choice Requires="wps">
+            <w:drawing>
+              <wp:inline distT="0" distB="0" distL="0" distR="0" wp14:anchorId="6DAE1AB9" wp14:editId="053EC03F">
+                <wp:extent cx="919843" cy="332014"/>
+                <wp:effectExtent l="0" t="0" r="13970" b="11430"/>
+                <wp:docPr id="1281740046" name="Text Box 1"/>
+                <wp:cNvGraphicFramePr/>
+                <a:graphic xmlns:a="http://schemas.openxmlformats.org/drawingml/2006/main">
+                  <a:graphicData uri="http://schemas.microsoft.com/office/word/2010/wordprocessingShape">
+                    <wps:wsp>
+                      <wps:cNvSpPr txBox="1"/>
+                      <wps:spPr>
+                        <a:xfrm>
+                          <a:off x="0" y="0"/>
+                          <a:ext cx="919843" cy="332014"/>
+                        </a:xfrm>
+                        <a:prstGeom prst="rect">
+                          <a:avLst/>
+                        </a:prstGeom>
+                        <a:solidFill>
+                          <a:schemeClr val="lt1"/>
+                        </a:solidFill>
+                        <a:ln w="6350">
+                          <a:solidFill>
+                            <a:prstClr val="black"/>
+                          </a:solidFill>
+                        </a:ln>
+                      </wps:spPr>
+                      <wps:txbx>
+                        <w:txbxContent>
+                          <w:p>
+                            <w:pPr>
+                              <w:rPr>
+                                <w:lang w:val="de-CH"/>
+                              </w:rPr>
+                            </w:pPr>
+                            <w:r>
+                              <w:rPr>
+                                <w:lang w:val="de-CH"/>
+                              </w:rPr>
+                              <w:t>{{</w:t>
+                            </w:r>
+                            <w:proofErr w:type="spellStart"/>
+                            <w:r>
+                              <w:rPr>
+                                <w:lang w:val="de-CH"/>
+                              </w:rPr>
+                              <w:t>MyLogo</w:t>
+                            </w:r>
+                            <w:proofErr w:type="spellEnd"/>
+                            <w:proofErr w:type="gramStart"/>
+                            <w:r>
+                              <w:rPr>
+                                <w:lang w:val="de-CH"/>
+                              </w:rPr>
+                              <w:t>}:</w:t>
+                            </w:r>
+                            <w:proofErr w:type="spellStart"/>
+                            <w:r>
+                              <w:rPr>
+                                <w:lang w:val="de-CH"/>
+                              </w:rPr>
+                              <w:t>image</w:t>
+                            </w:r>
+                            <w:proofErr w:type="spellEnd"/>
+                            <w:proofErr w:type="gramEnd"/>
+                            <w:r>
+                              <w:rPr>
+                                <w:lang w:val="de-CH"/>
+                              </w:rPr>
+                              <w:t>(</w:t>
+                            </w:r>
+                            <w:proofErr w:type="spellStart"/>
+                            <w:r>
+                              <w:rPr>
+                                <w:lang w:val="de-CH"/>
+                              </w:rPr>
+                              <w:t>keepratio</w:t>
+                            </w:r>
+                            <w:proofErr w:type="spellEnd"/>
+                            <w:r>
+                              <w:rPr>
+                                <w:lang w:val="de-CH"/>
+                              </w:rPr>
+                              <w:t>)}</w:t>
+                            </w:r>
+                          </w:p>
+                        </w:txbxContent>
+                      </wps:txbx>
+                      <wps:bodyPr rot="0" spcFirstLastPara="0" vertOverflow="overflow" horzOverflow="overflow" vert="horz" wrap="square" lIns="91440" tIns="45720" rIns="91440" bIns="45720" numCol="1" spcCol="0" rtlCol="0" fromWordArt="0" anchor="t" anchorCtr="0" forceAA="0" compatLnSpc="1">
+                        <a:prstTxWarp prst="textNoShape">
+                          <a:avLst/>
+                        </a:prstTxWarp>
+                        <a:noAutofit/>
+                      </wps:bodyPr>
+                    </wps:wsp>
+                  </a:graphicData>
+                </a:graphic>
+              </wp:inline>
+            </w:drawing>
+          </mc:Choice>
+          <mc:Fallback>
+            <w:pict>
+              <v:shape w14:anchorId="6DAE1AB9" id="Text Box 1" o:spid="_x0000_s1030" type="#_x0000_t202" style="width:72.45pt;height:26.15pt;visibility:visible;mso-wrap-style:square;mso-left-percent:-10001;mso-top-percent:-10001;mso-position-horizontal:absolute;mso-position-horizontal-relative:char;mso-position-vertical:absolute;mso-position-vertical-relative:line;mso-left-percent:-10001;mso-top-percent:-10001;v-text-anchor:top" o:gfxdata="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" fillcolor="white [3201]" strokeweight=".5pt">
+                <v:textbox>
+                  <w:txbxContent>
+                    <w:p>
+                      <w:pPr>
+                        <w:rPr>
+                          <w:lang w:val="de-CH"/>
+                        </w:rPr>
+                      </w:pPr>
+                      <w:r>
+                        <w:rPr>
+                          <w:lang w:val="de-CH"/>
+                        </w:rPr>
+                        <w:t>{{</w:t>
+                      </w:r>
+                      <w:proofErr w:type="spellStart"/>
+                      <w:r>
+                        <w:rPr>
+                          <w:lang w:val="de-CH"/>
+                        </w:rPr>
+                        <w:t>MyLogo</w:t>
+                      </w:r>
+                      <w:proofErr w:type="spellEnd"/>
+                      <w:proofErr w:type="gramStart"/>
+                      <w:r>
+                        <w:rPr>
+                          <w:lang w:val="de-CH"/>
+                        </w:rPr>
+                        <w:t>}:</w:t>
+                      </w:r>
+                      <w:proofErr w:type="spellStart"/>
+                      <w:r>
+                        <w:rPr>
+                          <w:lang w:val="de-CH"/>
+                        </w:rPr>
+                        <w:t>image</w:t>
+                      </w:r>
+                      <w:proofErr w:type="spellEnd"/>
+                      <w:proofErr w:type="gramEnd"/>
+                      <w:r>
+                        <w:rPr>
+                          <w:lang w:val="de-CH"/>
+                        </w:rPr>
+                        <w:t>(</w:t>
+                      </w:r>
+                      <w:proofErr w:type="spellStart"/>
+                      <w:r>
+                        <w:rPr>
+                          <w:lang w:val="de-CH"/>
+                        </w:rPr>
+                        <w:t>keepratio</w:t>
+                      </w:r>
+                      <w:proofErr w:type="spellEnd"/>
+                      <w:r>
+                        <w:rPr>
+                          <w:lang w:val="de-CH"/>
+                        </w:rPr>
+                        <w:t>)}</w:t>
+                      </w:r>
+                    </w:p>
+                  </w:txbxContent>
+                </v:textbox>
+                <w10:anchorlock/>
+              </v:shape>
+            </w:pict>
+          </mc:Fallback>
+        </mc:AlternateContent>
+      </w:r>
+    </w:p>
+    <w:p>
+      <w:pPr>
+        <w:rPr>
+          <w:lang w:val="en-US"/>
+        </w:rPr>
+      </w:pPr>
+      <w:r>
+        <w:rPr>
+          <w:lang w:val="en-US"/>
+        </w:rPr>
+        <w:t>with K</w:t>
+      </w:r>
+      <w:r>
+        <w:rPr>
+          <w:lang w:val="en-US"/>
+        </w:rPr>
+        <w:t>eep Ratio</w:t>
+      </w:r>
+    </w:p>
+    <w:p>
       <w:pPr>
         <w:tabs>
           <w:tab w:val="left" w:pos="7594"/>
@@ -720,30 +1197,6 @@
           <w:lang w:val="en-US"/>
         </w:rPr>
       </w:pPr>
-      <w:r>
-        <w:rPr>
-          <w:lang w:val="en-US"/>
-        </w:rPr>
-        <w:t>Image in Text {{MyLogo}:</w:t>
-      </w:r>
-      <w:r>
-        <w:rPr>
-          <w:lang w:val="en-US"/>
-        </w:rPr>
-        <w:t>IMAGE</w:t>
-      </w:r>
-      <w:r>
-        <w:rPr>
-          <w:lang w:val="en-US"/>
-        </w:rPr>
-        <w:t>()</w:t>
-      </w:r>
-      <w:r>
-        <w:rPr>
-          <w:lang w:val="en-US"/>
-        </w:rPr>
-        <w:t>}</w:t>
-      </w:r>
     </w:p>
     <w:p>
       <w:pPr>
@@ -758,19 +1211,41 @@
         <w:rPr>
           <w:lang w:val="en-US"/>
         </w:rPr>
-        <w:t>Another Image in Text {{MyLogo}:</w:t>
-      </w:r>
-      <w:r>
-        <w:rPr>
-          <w:lang w:val="en-US"/>
-        </w:rPr>
-        <w:t>image</w:t>
-      </w:r>
-      <w:r>
-        <w:rPr>
-          <w:lang w:val="en-US"/>
-        </w:rPr>
-        <w:t>()}</w:t>
+        <w:t>Image in Text {{</w:t>
+      </w:r>
+      <w:proofErr w:type="spellStart"/>
+      <w:r>
+        <w:rPr>
+          <w:lang w:val="en-US"/>
+        </w:rPr>
+        <w:t>MyLogo</w:t>
+      </w:r>
+      <w:proofErr w:type="spellEnd"/>
+      <w:proofErr w:type="gramStart"/>
+      <w:r>
+        <w:rPr>
+          <w:lang w:val="en-US"/>
+        </w:rPr>
+        <w:t>}:</w:t>
+      </w:r>
+      <w:r>
+        <w:rPr>
+          <w:lang w:val="en-US"/>
+        </w:rPr>
+        <w:t>IMAGE</w:t>
+      </w:r>
+      <w:proofErr w:type="gramEnd"/>
+      <w:r>
+        <w:rPr>
+          <w:lang w:val="en-US"/>
+        </w:rPr>
+        <w:t>()</w:t>
+      </w:r>
+      <w:r>
+        <w:rPr>
+          <w:lang w:val="en-US"/>
+        </w:rPr>
+        <w:t>}</w:t>
       </w:r>
     </w:p>
     <w:p>
@@ -786,25 +1261,35 @@
         <w:rPr>
           <w:lang w:val="en-US"/>
         </w:rPr>
-        <w:t>Another Image in Text {{MyLogo}:</w:t>
-      </w:r>
-      <w:r>
-        <w:rPr>
-          <w:lang w:val="en-US"/>
-        </w:rPr>
-        <w:t>iMAge</w:t>
-      </w:r>
+        <w:t>Another Image in Text {{</w:t>
+      </w:r>
+      <w:proofErr w:type="spellStart"/>
+      <w:r>
+        <w:rPr>
+          <w:lang w:val="en-US"/>
+        </w:rPr>
+        <w:t>MyLogo</w:t>
+      </w:r>
+      <w:proofErr w:type="spellEnd"/>
+      <w:proofErr w:type="gramStart"/>
+      <w:r>
+        <w:rPr>
+          <w:lang w:val="en-US"/>
+        </w:rPr>
+        <w:t>}:</w:t>
+      </w:r>
+      <w:r>
+        <w:rPr>
+          <w:lang w:val="en-US"/>
+        </w:rPr>
+        <w:t>image</w:t>
+      </w:r>
+      <w:proofErr w:type="gramEnd"/>
       <w:r>
         <w:rPr>
           <w:lang w:val="en-US"/>
         </w:rPr>
         <w:t>()}</w:t>
-      </w:r>
-      <w:r>
-        <w:rPr>
-          <w:lang w:val="en-US"/>
-        </w:rPr>
-        <w:br/>
       </w:r>
     </w:p>
     <w:p>
@@ -820,7 +1305,43 @@
         <w:rPr>
           <w:lang w:val="en-US"/>
         </w:rPr>
-        <w:t>Bound to an Empty Array {{EmptyArray}:img()}</w:t>
+        <w:t>Another Image in Text {{</w:t>
+      </w:r>
+      <w:proofErr w:type="spellStart"/>
+      <w:r>
+        <w:rPr>
+          <w:lang w:val="en-US"/>
+        </w:rPr>
+        <w:t>MyLogo</w:t>
+      </w:r>
+      <w:proofErr w:type="spellEnd"/>
+      <w:proofErr w:type="gramStart"/>
+      <w:r>
+        <w:rPr>
+          <w:lang w:val="en-US"/>
+        </w:rPr>
+        <w:t>}:</w:t>
+      </w:r>
+      <w:proofErr w:type="spellStart"/>
+      <w:r>
+        <w:rPr>
+          <w:lang w:val="en-US"/>
+        </w:rPr>
+        <w:t>iMAge</w:t>
+      </w:r>
+      <w:proofErr w:type="spellEnd"/>
+      <w:proofErr w:type="gramEnd"/>
+      <w:r>
+        <w:rPr>
+          <w:lang w:val="en-US"/>
+        </w:rPr>
+        <w:t>()}</w:t>
+      </w:r>
+      <w:r>
+        <w:rPr>
+          <w:lang w:val="en-US"/>
+        </w:rPr>
+        <w:br/>
       </w:r>
     </w:p>
     <w:p>
@@ -836,7 +1357,95 @@
         <w:rPr>
           <w:lang w:val="en-US"/>
         </w:rPr>
-        <w:t>Bound to a null value {{NullValue}:img()}</w:t>
+        <w:t>Bound to an Empty Array {{</w:t>
+      </w:r>
+      <w:proofErr w:type="spellStart"/>
+      <w:r>
+        <w:rPr>
+          <w:lang w:val="en-US"/>
+        </w:rPr>
+        <w:t>EmptyArray</w:t>
+      </w:r>
+      <w:proofErr w:type="spellEnd"/>
+      <w:r>
+        <w:rPr>
+          <w:lang w:val="en-US"/>
+        </w:rPr>
+        <w:t>}:</w:t>
+      </w:r>
+      <w:proofErr w:type="spellStart"/>
+      <w:proofErr w:type="gramStart"/>
+      <w:r>
+        <w:rPr>
+          <w:lang w:val="en-US"/>
+        </w:rPr>
+        <w:t>img</w:t>
+      </w:r>
+      <w:proofErr w:type="spellEnd"/>
+      <w:r>
+        <w:rPr>
+          <w:lang w:val="en-US"/>
+        </w:rPr>
+        <w:t>(</w:t>
+      </w:r>
+      <w:proofErr w:type="gramEnd"/>
+      <w:r>
+        <w:rPr>
+          <w:lang w:val="en-US"/>
+        </w:rPr>
+        <w:t>)}</w:t>
+      </w:r>
+    </w:p>
+    <w:p>
+      <w:pPr>
+        <w:tabs>
+          <w:tab w:val="left" w:pos="7594"/>
+        </w:tabs>
+        <w:rPr>
+          <w:lang w:val="en-US"/>
+        </w:rPr>
+      </w:pPr>
+      <w:r>
+        <w:rPr>
+          <w:lang w:val="en-US"/>
+        </w:rPr>
+        <w:t>Bound to a null value {{</w:t>
+      </w:r>
+      <w:proofErr w:type="spellStart"/>
+      <w:r>
+        <w:rPr>
+          <w:lang w:val="en-US"/>
+        </w:rPr>
+        <w:t>NullValue</w:t>
+      </w:r>
+      <w:proofErr w:type="spellEnd"/>
+      <w:r>
+        <w:rPr>
+          <w:lang w:val="en-US"/>
+        </w:rPr>
+        <w:t>}:</w:t>
+      </w:r>
+      <w:proofErr w:type="spellStart"/>
+      <w:proofErr w:type="gramStart"/>
+      <w:r>
+        <w:rPr>
+          <w:lang w:val="en-US"/>
+        </w:rPr>
+        <w:t>img</w:t>
+      </w:r>
+      <w:proofErr w:type="spellEnd"/>
+      <w:r>
+        <w:rPr>
+          <w:lang w:val="en-US"/>
+        </w:rPr>
+        <w:t>(</w:t>
+      </w:r>
+      <w:proofErr w:type="gramEnd"/>
+      <w:r>
+        <w:rPr>
+          <w:lang w:val="en-US"/>
+        </w:rPr>
+        <w:t>)}</w:t>
       </w:r>
     </w:p>
     <w:p>

</xml_diff>

<commit_message>
Image formatter rotation feature
Rotation applied to containing text boxes are applied to
images

Image formatter rotation feature

Rotation applied to containing text boxes are applied to
images
</commit_message>
<xml_diff>
--- a/DocxTemplater.Test/Resources/ImageFormatterTest.docx
+++ b/DocxTemplater.Test/Resources/ImageFormatterTest.docx
@@ -10,7 +10,7 @@
         <mc:AlternateContent>
           <mc:Choice Requires="wps">
             <w:drawing>
-              <wp:anchor distT="0" distB="0" distL="114300" distR="114300" simplePos="0" relativeHeight="251661312" behindDoc="0" locked="0" layoutInCell="1" allowOverlap="1" wp14:anchorId="1F11F83C" wp14:editId="4CF62E66">
+              <wp:anchor distT="0" distB="0" distL="114300" distR="114300" simplePos="0" relativeHeight="251661312" behindDoc="0" locked="0" layoutInCell="1" allowOverlap="1" wp14:anchorId="1F11F83C" wp14:editId="36C99D7B">
                 <wp:simplePos x="0" y="0"/>
                 <wp:positionH relativeFrom="column">
                   <wp:posOffset>2164534</wp:posOffset>
@@ -19,7 +19,7 @@
                   <wp:posOffset>205106</wp:posOffset>
                 </wp:positionV>
                 <wp:extent cx="3614057" cy="332014"/>
-                <wp:effectExtent l="0" t="0" r="24765" b="11430"/>
+                <wp:effectExtent l="0" t="552450" r="0" b="544830"/>
                 <wp:wrapNone/>
                 <wp:docPr id="1962956822" name="Text Box 1"/>
                 <wp:cNvGraphicFramePr/>
@@ -28,7 +28,7 @@
                     <wps:wsp>
                       <wps:cNvSpPr txBox="1"/>
                       <wps:spPr>
-                        <a:xfrm>
+                        <a:xfrm rot="20551017">
                           <a:off x="0" y="0"/>
                           <a:ext cx="3614057" cy="332014"/>
                         </a:xfrm>
@@ -129,7 +129,7 @@
                 <v:stroke joinstyle="miter"/>
                 <v:path gradientshapeok="t" o:connecttype="rect"/>
               </v:shapetype>
-              <v:shape id="_x0000_s1026" type="#_x0000_t202" style="position:absolute;margin-left:170.45pt;margin-top:16.15pt;width:284.55pt;height:26.15pt;z-index:251661312;visibility:visible;mso-wrap-style:square;mso-width-percent:0;mso-height-percent:0;mso-wrap-distance-left:9pt;mso-wrap-distance-top:0;mso-wrap-distance-right:9pt;mso-wrap-distance-bottom:0;mso-position-horizontal:absolute;mso-position-horizontal-relative:text;mso-position-vertical:absolute;mso-position-vertical-relative:text;mso-width-percent:0;mso-height-percent:0;mso-width-relative:margin;mso-height-relative:margin;v-text-anchor:top" o:gfxdata="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" fillcolor="white [3201]" strokeweight=".5pt">
+              <v:shape id="_x0000_s1026" type="#_x0000_t202" style="position:absolute;margin-left:170.45pt;margin-top:16.15pt;width:284.55pt;height:26.15pt;rotation:-1145769fd;z-index:251661312;visibility:visible;mso-wrap-style:square;mso-width-percent:0;mso-height-percent:0;mso-wrap-distance-left:9pt;mso-wrap-distance-top:0;mso-wrap-distance-right:9pt;mso-wrap-distance-bottom:0;mso-position-horizontal:absolute;mso-position-horizontal-relative:text;mso-position-vertical:absolute;mso-position-vertical-relative:text;mso-width-percent:0;mso-height-percent:0;mso-width-relative:margin;mso-height-relative:margin;v-text-anchor:top" o:gfxdata="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" fillcolor="white [3201]" strokeweight=".5pt">
                 <v:textbox>
                   <w:txbxContent>
                     <w:p>
@@ -215,6 +215,20 @@
         </w:rPr>
         <w:t>eep Ratio</w:t>
       </w:r>
+      <w:r>
+        <w:rPr>
+          <w:lang w:val="en-US"/>
+        </w:rPr>
+        <w:br/>
+      </w:r>
+      <w:proofErr w:type="gramStart"/>
+      <w:r>
+        <w:rPr>
+          <w:lang w:val="en-US"/>
+        </w:rPr>
+        <w:t>Rotated</w:t>
+      </w:r>
+      <w:proofErr w:type="gramEnd"/>
     </w:p>
     <w:p>
       <w:pPr>
@@ -970,6 +984,11 @@
       </w:pPr>
     </w:p>
     <w:p>
+      <w:pPr>
+        <w:rPr>
+          <w:lang w:val="en-US"/>
+        </w:rPr>
+      </w:pPr>
       <w:r>
         <w:rPr>
           <w:lang w:val="en-US"/>
@@ -1169,6 +1188,208 @@
         <w:rPr>
           <w:lang w:val="en-US"/>
         </w:rPr>
+        <w:t xml:space="preserve">Image in Text Box </w:t>
+      </w:r>
+      <w:r>
+        <w:rPr>
+          <w:lang w:val="en-US"/>
+        </w:rPr>
+        <w:t xml:space="preserve">INLINE Rotated </w:t>
+      </w:r>
+      <w:r>
+        <w:rPr>
+          <w:noProof/>
+        </w:rPr>
+        <mc:AlternateContent>
+          <mc:Choice Requires="wps">
+            <w:drawing>
+              <wp:inline distT="0" distB="0" distL="0" distR="0" wp14:anchorId="75467671" wp14:editId="0676A0DA">
+                <wp:extent cx="919843" cy="332014"/>
+                <wp:effectExtent l="19050" t="285750" r="13970" b="278130"/>
+                <wp:docPr id="1057998959" name="Text Box 1"/>
+                <wp:cNvGraphicFramePr/>
+                <a:graphic xmlns:a="http://schemas.openxmlformats.org/drawingml/2006/main">
+                  <a:graphicData uri="http://schemas.microsoft.com/office/word/2010/wordprocessingShape">
+                    <wps:wsp>
+                      <wps:cNvSpPr txBox="1"/>
+                      <wps:spPr>
+                        <a:xfrm rot="2412879">
+                          <a:off x="0" y="0"/>
+                          <a:ext cx="919843" cy="332014"/>
+                        </a:xfrm>
+                        <a:prstGeom prst="rect">
+                          <a:avLst/>
+                        </a:prstGeom>
+                        <a:solidFill>
+                          <a:schemeClr val="lt1"/>
+                        </a:solidFill>
+                        <a:ln w="6350">
+                          <a:solidFill>
+                            <a:prstClr val="black"/>
+                          </a:solidFill>
+                        </a:ln>
+                      </wps:spPr>
+                      <wps:txbx>
+                        <w:txbxContent>
+                          <w:p>
+                            <w:pPr>
+                              <w:rPr>
+                                <w:lang w:val="de-CH"/>
+                              </w:rPr>
+                            </w:pPr>
+                            <w:r>
+                              <w:rPr>
+                                <w:lang w:val="de-CH"/>
+                              </w:rPr>
+                              <w:t>{{</w:t>
+                            </w:r>
+                            <w:proofErr w:type="spellStart"/>
+                            <w:r>
+                              <w:rPr>
+                                <w:lang w:val="de-CH"/>
+                              </w:rPr>
+                              <w:t>MyLogo</w:t>
+                            </w:r>
+                            <w:proofErr w:type="spellEnd"/>
+                            <w:proofErr w:type="gramStart"/>
+                            <w:r>
+                              <w:rPr>
+                                <w:lang w:val="de-CH"/>
+                              </w:rPr>
+                              <w:t>}:</w:t>
+                            </w:r>
+                            <w:proofErr w:type="spellStart"/>
+                            <w:r>
+                              <w:rPr>
+                                <w:lang w:val="de-CH"/>
+                              </w:rPr>
+                              <w:t>image</w:t>
+                            </w:r>
+                            <w:proofErr w:type="spellEnd"/>
+                            <w:proofErr w:type="gramEnd"/>
+                            <w:r>
+                              <w:rPr>
+                                <w:lang w:val="de-CH"/>
+                              </w:rPr>
+                              <w:t>(</w:t>
+                            </w:r>
+                            <w:proofErr w:type="spellStart"/>
+                            <w:r>
+                              <w:rPr>
+                                <w:lang w:val="de-CH"/>
+                              </w:rPr>
+                              <w:t>keepratio</w:t>
+                            </w:r>
+                            <w:proofErr w:type="spellEnd"/>
+                            <w:r>
+                              <w:rPr>
+                                <w:lang w:val="de-CH"/>
+                              </w:rPr>
+                              <w:t>)}</w:t>
+                            </w:r>
+                          </w:p>
+                        </w:txbxContent>
+                      </wps:txbx>
+                      <wps:bodyPr rot="0" spcFirstLastPara="0" vertOverflow="overflow" horzOverflow="overflow" vert="horz" wrap="square" lIns="91440" tIns="45720" rIns="91440" bIns="45720" numCol="1" spcCol="0" rtlCol="0" fromWordArt="0" anchor="t" anchorCtr="0" forceAA="0" compatLnSpc="1">
+                        <a:prstTxWarp prst="textNoShape">
+                          <a:avLst/>
+                        </a:prstTxWarp>
+                        <a:noAutofit/>
+                      </wps:bodyPr>
+                    </wps:wsp>
+                  </a:graphicData>
+                </a:graphic>
+              </wp:inline>
+            </w:drawing>
+          </mc:Choice>
+          <mc:Fallback>
+            <w:pict>
+              <v:shape w14:anchorId="75467671" id="_x0000_s1031" type="#_x0000_t202" style="width:72.45pt;height:26.15pt;rotation:2635507fd;visibility:visible;mso-wrap-style:square;mso-left-percent:-10001;mso-top-percent:-10001;mso-position-horizontal:absolute;mso-position-horizontal-relative:char;mso-position-vertical:absolute;mso-position-vertical-relative:line;mso-left-percent:-10001;mso-top-percent:-10001;v-text-anchor:top" o:gfxdata="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" fillcolor="white [3201]" strokeweight=".5pt">
+                <v:textbox>
+                  <w:txbxContent>
+                    <w:p>
+                      <w:pPr>
+                        <w:rPr>
+                          <w:lang w:val="de-CH"/>
+                        </w:rPr>
+                      </w:pPr>
+                      <w:r>
+                        <w:rPr>
+                          <w:lang w:val="de-CH"/>
+                        </w:rPr>
+                        <w:t>{{</w:t>
+                      </w:r>
+                      <w:proofErr w:type="spellStart"/>
+                      <w:r>
+                        <w:rPr>
+                          <w:lang w:val="de-CH"/>
+                        </w:rPr>
+                        <w:t>MyLogo</w:t>
+                      </w:r>
+                      <w:proofErr w:type="spellEnd"/>
+                      <w:proofErr w:type="gramStart"/>
+                      <w:r>
+                        <w:rPr>
+                          <w:lang w:val="de-CH"/>
+                        </w:rPr>
+                        <w:t>}:</w:t>
+                      </w:r>
+                      <w:proofErr w:type="spellStart"/>
+                      <w:r>
+                        <w:rPr>
+                          <w:lang w:val="de-CH"/>
+                        </w:rPr>
+                        <w:t>image</w:t>
+                      </w:r>
+                      <w:proofErr w:type="spellEnd"/>
+                      <w:proofErr w:type="gramEnd"/>
+                      <w:r>
+                        <w:rPr>
+                          <w:lang w:val="de-CH"/>
+                        </w:rPr>
+                        <w:t>(</w:t>
+                      </w:r>
+                      <w:proofErr w:type="spellStart"/>
+                      <w:r>
+                        <w:rPr>
+                          <w:lang w:val="de-CH"/>
+                        </w:rPr>
+                        <w:t>keepratio</w:t>
+                      </w:r>
+                      <w:proofErr w:type="spellEnd"/>
+                      <w:r>
+                        <w:rPr>
+                          <w:lang w:val="de-CH"/>
+                        </w:rPr>
+                        <w:t>)}</w:t>
+                      </w:r>
+                    </w:p>
+                  </w:txbxContent>
+                </v:textbox>
+                <w10:anchorlock/>
+              </v:shape>
+            </w:pict>
+          </mc:Fallback>
+        </mc:AlternateContent>
+      </w:r>
+    </w:p>
+    <w:p>
+      <w:pPr>
+        <w:rPr>
+          <w:lang w:val="en-US"/>
+        </w:rPr>
+      </w:pPr>
+    </w:p>
+    <w:p>
+      <w:pPr>
+        <w:rPr>
+          <w:lang w:val="en-US"/>
+        </w:rPr>
+      </w:pPr>
+      <w:r>
+        <w:rPr>
+          <w:lang w:val="en-US"/>
+        </w:rPr>
         <w:t>with K</w:t>
       </w:r>
       <w:r>
@@ -1357,6 +1578,7 @@
         <w:rPr>
           <w:lang w:val="en-US"/>
         </w:rPr>
+        <w:lastRenderedPageBreak/>
         <w:t>Bound to an Empty Array {{</w:t>
       </w:r>
       <w:proofErr w:type="spellStart"/>
@@ -1447,36 +1669,6 @@
         </w:rPr>
         <w:t>)}</w:t>
       </w:r>
-    </w:p>
-    <w:p>
-      <w:pPr>
-        <w:tabs>
-          <w:tab w:val="left" w:pos="7594"/>
-        </w:tabs>
-        <w:rPr>
-          <w:lang w:val="en-US"/>
-        </w:rPr>
-      </w:pPr>
-    </w:p>
-    <w:p>
-      <w:pPr>
-        <w:tabs>
-          <w:tab w:val="left" w:pos="7594"/>
-        </w:tabs>
-        <w:rPr>
-          <w:lang w:val="en-US"/>
-        </w:rPr>
-      </w:pPr>
-    </w:p>
-    <w:p>
-      <w:pPr>
-        <w:tabs>
-          <w:tab w:val="left" w:pos="7594"/>
-        </w:tabs>
-        <w:rPr>
-          <w:lang w:val="en-US"/>
-        </w:rPr>
-      </w:pPr>
     </w:p>
     <w:sectPr>
       <w:pgSz w:w="11906" w:h="16838"/>

</xml_diff>